<commit_message>
CS_08_08_CO con solicitud gráfica
</commit_message>
<xml_diff>
--- a/fuentes/contenidos/grado09/guion04/CS_09_04_CO.docx
+++ b/fuentes/contenidos/grado09/guion04/CS_09_04_CO.docx
@@ -2944,7 +2944,23 @@
                 <w:sz w:val="24"/>
                 <w:szCs w:val="24"/>
               </w:rPr>
-              <w:t>Con la Constitución de 1886 dejamos de llamarnos República de la Nueva Granada y empezamos a llamarnos República de Colombia. Se eliminaron los estados federales y se crearon los departamentos.</w:t>
+              <w:t xml:space="preserve">Con la Constitución de 1886 dejamos de llamarnos </w:t>
+            </w:r>
+            <w:r>
+              <w:rPr>
+                <w:rFonts w:ascii="Times New Roman" w:hAnsi="Times New Roman" w:cs="Times New Roman"/>
+                <w:sz w:val="24"/>
+                <w:szCs w:val="24"/>
+              </w:rPr>
+              <w:t>Estados Unidos de Colombia</w:t>
+            </w:r>
+            <w:r>
+              <w:rPr>
+                <w:rFonts w:ascii="Times New Roman" w:hAnsi="Times New Roman" w:cs="Times New Roman"/>
+                <w:sz w:val="24"/>
+                <w:szCs w:val="24"/>
+              </w:rPr>
+              <w:t xml:space="preserve"> y empezamos a llamarnos República de Colombia. Se eliminaron los estados federales y se crearon los departamentos.</w:t>
             </w:r>
           </w:p>
           <w:p>
@@ -9317,17 +9333,7 @@
                 <w:sz w:val="24"/>
                 <w:szCs w:val="24"/>
               </w:rPr>
-              <w:t xml:space="preserve"> cuy</w:t>
-            </w:r>
-            <w:bookmarkStart w:id="3" w:name="_GoBack"/>
-            <w:bookmarkEnd w:id="3"/>
-            <w:r>
-              <w:rPr>
-                <w:rFonts w:ascii="Times New Roman" w:hAnsi="Times New Roman" w:cs="Times New Roman"/>
-                <w:sz w:val="24"/>
-                <w:szCs w:val="24"/>
-              </w:rPr>
-              <w:t xml:space="preserve">o objetivo fue revisar y reformar la </w:t>
+              <w:t xml:space="preserve"> cuyo objetivo fue revisar y reformar la </w:t>
             </w:r>
             <w:r>
               <w:rPr>
@@ -11109,7 +11115,7 @@
         </w:rPr>
         <w:t>1.</w:t>
       </w:r>
-      <w:del w:id="4" w:author="ANA MARIA LARA" w:date="2015-05-24T19:05:00Z">
+      <w:del w:id="3" w:author="ANA MARIA LARA" w:date="2015-05-24T19:05:00Z">
         <w:r>
           <w:rPr>
             <w:rFonts w:ascii="Times New Roman" w:hAnsi="Times New Roman" w:cs="Times New Roman"/>
@@ -11129,7 +11135,7 @@
           <w:delText xml:space="preserve"> </w:delText>
         </w:r>
       </w:del>
-      <w:ins w:id="5" w:author="ANA MARIA LARA" w:date="2015-05-24T19:05:00Z">
+      <w:ins w:id="4" w:author="ANA MARIA LARA" w:date="2015-05-24T19:05:00Z">
         <w:r>
           <w:rPr>
             <w:rFonts w:ascii="Times New Roman" w:hAnsi="Times New Roman" w:cs="Times New Roman"/>
@@ -13134,7 +13140,7 @@
         </w:rPr>
         <w:t>1.</w:t>
       </w:r>
-      <w:del w:id="6" w:author="ANA MARIA LARA" w:date="2015-05-24T19:05:00Z">
+      <w:del w:id="5" w:author="ANA MARIA LARA" w:date="2015-05-24T19:05:00Z">
         <w:r>
           <w:rPr>
             <w:rFonts w:ascii="Times New Roman" w:hAnsi="Times New Roman" w:cs="Times New Roman"/>
@@ -13154,7 +13160,7 @@
           <w:delText xml:space="preserve"> </w:delText>
         </w:r>
       </w:del>
-      <w:ins w:id="7" w:author="ANA MARIA LARA" w:date="2015-05-24T19:05:00Z">
+      <w:ins w:id="6" w:author="ANA MARIA LARA" w:date="2015-05-24T19:05:00Z">
         <w:r>
           <w:rPr>
             <w:rFonts w:ascii="Times New Roman" w:hAnsi="Times New Roman" w:cs="Times New Roman"/>
@@ -14187,7 +14193,7 @@
         </w:rPr>
         <w:t>1.</w:t>
       </w:r>
-      <w:del w:id="8" w:author="ANA MARIA LARA" w:date="2015-05-24T19:05:00Z">
+      <w:del w:id="7" w:author="ANA MARIA LARA" w:date="2015-05-24T19:05:00Z">
         <w:r>
           <w:rPr>
             <w:rFonts w:ascii="Times New Roman" w:hAnsi="Times New Roman" w:cs="Times New Roman"/>
@@ -14207,7 +14213,7 @@
           <w:delText xml:space="preserve"> </w:delText>
         </w:r>
       </w:del>
-      <w:ins w:id="9" w:author="ANA MARIA LARA" w:date="2015-05-24T19:05:00Z">
+      <w:ins w:id="8" w:author="ANA MARIA LARA" w:date="2015-05-24T19:05:00Z">
         <w:r>
           <w:rPr>
             <w:rFonts w:ascii="Times New Roman" w:hAnsi="Times New Roman" w:cs="Times New Roman"/>
@@ -29428,7 +29434,12 @@
       </w:pPr>
     </w:p>
     <w:sectPr>
-      <w:headerReference w:type="default" r:id="rId45"/>
+      <w:headerReference w:type="even" r:id="rId45"/>
+      <w:headerReference w:type="default" r:id="rId46"/>
+      <w:footerReference w:type="even" r:id="rId47"/>
+      <w:footerReference w:type="default" r:id="rId48"/>
+      <w:headerReference w:type="first" r:id="rId49"/>
+      <w:footerReference w:type="first" r:id="rId50"/>
       <w:pgSz w:w="12240" w:h="15840"/>
       <w:pgMar w:top="1417" w:right="1701" w:bottom="1417" w:left="1701" w:header="708" w:footer="708" w:gutter="0"/>
       <w:cols w:space="708"/>
@@ -29463,6 +29474,36 @@
 </w:endnotes>
 </file>
 
+<file path=word/footer1.xml><?xml version="1.0" encoding="utf-8"?>
+<w:ftr xmlns:wpc="http://schemas.microsoft.com/office/word/2010/wordprocessingCanvas" xmlns:mc="http://schemas.openxmlformats.org/markup-compatibility/2006" xmlns:o="urn:schemas-microsoft-com:office:office" xmlns:r="http://schemas.openxmlformats.org/officeDocument/2006/relationships" xmlns:m="http://schemas.openxmlformats.org/officeDocument/2006/math" xmlns:v="urn:schemas-microsoft-com:vml" xmlns:wp14="http://schemas.microsoft.com/office/word/2010/wordprocessingDrawing" xmlns:wp="http://schemas.openxmlformats.org/drawingml/2006/wordprocessingDrawing" xmlns:w10="urn:schemas-microsoft-com:office:word" xmlns:w="http://schemas.openxmlformats.org/wordprocessingml/2006/main" xmlns:w14="http://schemas.microsoft.com/office/word/2010/wordml" xmlns:wpg="http://schemas.microsoft.com/office/word/2010/wordprocessingGroup" xmlns:wpi="http://schemas.microsoft.com/office/word/2010/wordprocessingInk" xmlns:wne="http://schemas.microsoft.com/office/word/2006/wordml" xmlns:wps="http://schemas.microsoft.com/office/word/2010/wordprocessingShape" mc:Ignorable="w14 wp14">
+  <w:p>
+    <w:pPr>
+      <w:pStyle w:val="Piedepgina"/>
+    </w:pPr>
+  </w:p>
+</w:ftr>
+</file>
+
+<file path=word/footer2.xml><?xml version="1.0" encoding="utf-8"?>
+<w:ftr xmlns:wpc="http://schemas.microsoft.com/office/word/2010/wordprocessingCanvas" xmlns:mc="http://schemas.openxmlformats.org/markup-compatibility/2006" xmlns:o="urn:schemas-microsoft-com:office:office" xmlns:r="http://schemas.openxmlformats.org/officeDocument/2006/relationships" xmlns:m="http://schemas.openxmlformats.org/officeDocument/2006/math" xmlns:v="urn:schemas-microsoft-com:vml" xmlns:wp14="http://schemas.microsoft.com/office/word/2010/wordprocessingDrawing" xmlns:wp="http://schemas.openxmlformats.org/drawingml/2006/wordprocessingDrawing" xmlns:w10="urn:schemas-microsoft-com:office:word" xmlns:w="http://schemas.openxmlformats.org/wordprocessingml/2006/main" xmlns:w14="http://schemas.microsoft.com/office/word/2010/wordml" xmlns:wpg="http://schemas.microsoft.com/office/word/2010/wordprocessingGroup" xmlns:wpi="http://schemas.microsoft.com/office/word/2010/wordprocessingInk" xmlns:wne="http://schemas.microsoft.com/office/word/2006/wordml" xmlns:wps="http://schemas.microsoft.com/office/word/2010/wordprocessingShape" mc:Ignorable="w14 wp14">
+  <w:p>
+    <w:pPr>
+      <w:pStyle w:val="Piedepgina"/>
+    </w:pPr>
+  </w:p>
+</w:ftr>
+</file>
+
+<file path=word/footer3.xml><?xml version="1.0" encoding="utf-8"?>
+<w:ftr xmlns:wpc="http://schemas.microsoft.com/office/word/2010/wordprocessingCanvas" xmlns:mc="http://schemas.openxmlformats.org/markup-compatibility/2006" xmlns:o="urn:schemas-microsoft-com:office:office" xmlns:r="http://schemas.openxmlformats.org/officeDocument/2006/relationships" xmlns:m="http://schemas.openxmlformats.org/officeDocument/2006/math" xmlns:v="urn:schemas-microsoft-com:vml" xmlns:wp14="http://schemas.microsoft.com/office/word/2010/wordprocessingDrawing" xmlns:wp="http://schemas.openxmlformats.org/drawingml/2006/wordprocessingDrawing" xmlns:w10="urn:schemas-microsoft-com:office:word" xmlns:w="http://schemas.openxmlformats.org/wordprocessingml/2006/main" xmlns:w14="http://schemas.microsoft.com/office/word/2010/wordml" xmlns:wpg="http://schemas.microsoft.com/office/word/2010/wordprocessingGroup" xmlns:wpi="http://schemas.microsoft.com/office/word/2010/wordprocessingInk" xmlns:wne="http://schemas.microsoft.com/office/word/2006/wordml" xmlns:wps="http://schemas.microsoft.com/office/word/2010/wordprocessingShape" mc:Ignorable="w14 wp14">
+  <w:p>
+    <w:pPr>
+      <w:pStyle w:val="Piedepgina"/>
+    </w:pPr>
+  </w:p>
+</w:ftr>
+</file>
+
 <file path=word/footnotes.xml><?xml version="1.0" encoding="utf-8"?>
 <w:footnotes xmlns:wpc="http://schemas.microsoft.com/office/word/2010/wordprocessingCanvas" xmlns:mc="http://schemas.openxmlformats.org/markup-compatibility/2006" xmlns:o="urn:schemas-microsoft-com:office:office" xmlns:r="http://schemas.openxmlformats.org/officeDocument/2006/relationships" xmlns:m="http://schemas.openxmlformats.org/officeDocument/2006/math" xmlns:v="urn:schemas-microsoft-com:vml" xmlns:wp14="http://schemas.microsoft.com/office/word/2010/wordprocessingDrawing" xmlns:wp="http://schemas.openxmlformats.org/drawingml/2006/wordprocessingDrawing" xmlns:w10="urn:schemas-microsoft-com:office:word" xmlns:w="http://schemas.openxmlformats.org/wordprocessingml/2006/main" xmlns:w14="http://schemas.microsoft.com/office/word/2010/wordml" xmlns:wpg="http://schemas.microsoft.com/office/word/2010/wordprocessingGroup" xmlns:wpi="http://schemas.microsoft.com/office/word/2010/wordprocessingInk" xmlns:wne="http://schemas.microsoft.com/office/word/2006/wordml" xmlns:wps="http://schemas.microsoft.com/office/word/2010/wordprocessingShape" mc:Ignorable="w14 wp14">
   <w:footnote w:type="separator" w:id="-1">
@@ -29493,12 +29534,32 @@
   <w:p>
     <w:pPr>
       <w:pStyle w:val="Encabezado"/>
+    </w:pPr>
+  </w:p>
+</w:hdr>
+</file>
+
+<file path=word/header2.xml><?xml version="1.0" encoding="utf-8"?>
+<w:hdr xmlns:wpc="http://schemas.microsoft.com/office/word/2010/wordprocessingCanvas" xmlns:mc="http://schemas.openxmlformats.org/markup-compatibility/2006" xmlns:o="urn:schemas-microsoft-com:office:office" xmlns:r="http://schemas.openxmlformats.org/officeDocument/2006/relationships" xmlns:m="http://schemas.openxmlformats.org/officeDocument/2006/math" xmlns:v="urn:schemas-microsoft-com:vml" xmlns:wp14="http://schemas.microsoft.com/office/word/2010/wordprocessingDrawing" xmlns:wp="http://schemas.openxmlformats.org/drawingml/2006/wordprocessingDrawing" xmlns:w10="urn:schemas-microsoft-com:office:word" xmlns:w="http://schemas.openxmlformats.org/wordprocessingml/2006/main" xmlns:w14="http://schemas.microsoft.com/office/word/2010/wordml" xmlns:wpg="http://schemas.microsoft.com/office/word/2010/wordprocessingGroup" xmlns:wpi="http://schemas.microsoft.com/office/word/2010/wordprocessingInk" xmlns:wne="http://schemas.microsoft.com/office/word/2006/wordml" xmlns:wps="http://schemas.microsoft.com/office/word/2010/wordprocessingShape" mc:Ignorable="w14 wp14">
+  <w:p>
+    <w:pPr>
+      <w:pStyle w:val="Encabezado"/>
       <w:rPr>
         <w:b/>
         <w:sz w:val="22"/>
         <w:szCs w:val="22"/>
       </w:rPr>
     </w:pPr>
+    <w:bookmarkStart w:id="9" w:name="_GoBack"/>
+    <w:r>
+      <w:rPr>
+        <w:rFonts w:ascii="Times" w:hAnsi="Times" w:cs="Times"/>
+        <w:sz w:val="20"/>
+        <w:szCs w:val="20"/>
+        <w:highlight w:val="yellow"/>
+      </w:rPr>
+      <w:t>[</w:t>
+    </w:r>
     <w:r>
       <w:rPr>
         <w:rFonts w:ascii="Times" w:hAnsi="Times"/>
@@ -29577,6 +29638,17 @@
       <w:t>Colombia en la primera mitad del siglo XX</w:t>
     </w:r>
   </w:p>
+  <w:bookmarkEnd w:id="9"/>
+  <w:p>
+    <w:pPr>
+      <w:pStyle w:val="Encabezado"/>
+    </w:pPr>
+  </w:p>
+</w:hdr>
+</file>
+
+<file path=word/header3.xml><?xml version="1.0" encoding="utf-8"?>
+<w:hdr xmlns:wpc="http://schemas.microsoft.com/office/word/2010/wordprocessingCanvas" xmlns:mc="http://schemas.openxmlformats.org/markup-compatibility/2006" xmlns:o="urn:schemas-microsoft-com:office:office" xmlns:r="http://schemas.openxmlformats.org/officeDocument/2006/relationships" xmlns:m="http://schemas.openxmlformats.org/officeDocument/2006/math" xmlns:v="urn:schemas-microsoft-com:vml" xmlns:wp14="http://schemas.microsoft.com/office/word/2010/wordprocessingDrawing" xmlns:wp="http://schemas.openxmlformats.org/drawingml/2006/wordprocessingDrawing" xmlns:w10="urn:schemas-microsoft-com:office:word" xmlns:w="http://schemas.openxmlformats.org/wordprocessingml/2006/main" xmlns:w14="http://schemas.microsoft.com/office/word/2010/wordml" xmlns:wpg="http://schemas.microsoft.com/office/word/2010/wordprocessingGroup" xmlns:wpi="http://schemas.microsoft.com/office/word/2010/wordprocessingInk" xmlns:wne="http://schemas.microsoft.com/office/word/2006/wordml" xmlns:wps="http://schemas.microsoft.com/office/word/2010/wordprocessingShape" mc:Ignorable="w14 wp14">
   <w:p>
     <w:pPr>
       <w:pStyle w:val="Encabezado"/>
@@ -31119,7 +31191,7 @@
 </file>
 
 <file path=customXml/itemProps1.xml><?xml version="1.0" encoding="utf-8"?>
-<ds:datastoreItem xmlns:ds="http://schemas.openxmlformats.org/officeDocument/2006/customXml" ds:itemID="{319AE14B-26F8-45A8-8FB9-2CDAF394D599}">
+<ds:datastoreItem xmlns:ds="http://schemas.openxmlformats.org/officeDocument/2006/customXml" ds:itemID="{A1446C5A-CAE1-4CBB-B99E-3350B1D5C9D2}">
   <ds:schemaRefs>
     <ds:schemaRef ds:uri="http://schemas.openxmlformats.org/officeDocument/2006/bibliography"/>
   </ds:schemaRefs>

</xml_diff>